<commit_message>
Popunjavanje prvih dviju naslova
</commit_message>
<xml_diff>
--- a/DOKUMENTACIJA UML/DD.02 - (UML) Dokument projekta.docx
+++ b/DOKUMENTACIJA UML/DD.02 - (UML) Dokument projekta.docx
@@ -294,7 +294,7 @@
                 <w:sz w:val="28"/>
                 <w:lang w:val="hr-HR"/>
               </w:rPr>
-              <w:t>Grupa 3 Tim 3</w:t>
+              <w:t>Tim12</w:t>
             </w:r>
           </w:p>
         </w:tc>
@@ -343,7 +343,7 @@
                 <w:sz w:val="28"/>
                 <w:lang w:val="hr-HR"/>
               </w:rPr>
-              <w:t xml:space="preserve"> G3T3</w:t>
+              <w:t>12</w:t>
             </w:r>
           </w:p>
         </w:tc>
@@ -569,7 +569,7 @@
                 <w:sz w:val="28"/>
                 <w:lang w:val="hr-HR"/>
               </w:rPr>
-              <w:t>7. ožujka 2024.</w:t>
+              <w:t>8. ožujka 2024.</w:t>
             </w:r>
             <w:r>
               <w:rPr>
@@ -901,7 +901,10 @@
               <w:spacing w:line="300" w:lineRule="auto"/>
             </w:pPr>
             <w:r>
-              <w:t>TIM3G3</w:t>
+              <w:t>TIM</w:t>
+            </w:r>
+            <w:r>
+              <w:t>12</w:t>
             </w:r>
           </w:p>
         </w:tc>
@@ -3880,8 +3883,9 @@
       <w:pPr>
         <w:spacing w:after="0" w:line="300" w:lineRule="auto"/>
         <w:rPr>
-          <w:rFonts w:ascii="Arial" w:hAnsi="Arial" w:cs="Arial"/>
-          <w:sz w:val="24"/>
+          <w:rFonts w:ascii="Arial" w:eastAsiaTheme="minorEastAsia" w:hAnsi="Arial" w:cs="Arial"/>
+          <w:sz w:val="24"/>
+          <w:szCs w:val="24"/>
         </w:rPr>
       </w:pPr>
       <w:r>
@@ -3910,36 +3914,83 @@
           <w:rFonts w:ascii="Arial" w:hAnsi="Arial" w:cs="Arial"/>
           <w:sz w:val="24"/>
         </w:rPr>
-        <w:t>pristup razn</w:t>
-      </w:r>
-      <w:r>
-        <w:rPr>
-          <w:rFonts w:ascii="Arial" w:hAnsi="Arial" w:cs="Arial"/>
-          <w:sz w:val="24"/>
-        </w:rPr>
-        <w:t>im</w:t>
-      </w:r>
-      <w:r>
-        <w:rPr>
-          <w:rFonts w:ascii="Arial" w:hAnsi="Arial" w:cs="Arial"/>
-          <w:sz w:val="24"/>
-        </w:rPr>
-        <w:t xml:space="preserve"> receptima za kuhanje putem web preglednika. Glavni cilj sustava je</w:t>
-      </w:r>
-      <w:r>
-        <w:rPr>
-          <w:rFonts w:ascii="Arial" w:hAnsi="Arial" w:cs="Arial"/>
-          <w:sz w:val="24"/>
-        </w:rPr>
-        <w:t>…</w:t>
+        <w:t>pristup</w:t>
+      </w:r>
+      <w:r>
+        <w:rPr>
+          <w:rFonts w:ascii="Arial" w:hAnsi="Arial" w:cs="Arial"/>
+          <w:sz w:val="24"/>
+        </w:rPr>
+        <w:t xml:space="preserve"> </w:t>
+      </w:r>
+      <w:r>
+        <w:rPr>
+          <w:rFonts w:ascii="Arial" w:hAnsi="Arial" w:cs="Arial"/>
+          <w:sz w:val="24"/>
+        </w:rPr>
+        <w:t>receptima za kuhanje p</w:t>
+      </w:r>
+      <w:r>
+        <w:rPr>
+          <w:rFonts w:ascii="Arial" w:hAnsi="Arial" w:cs="Arial"/>
+          <w:sz w:val="24"/>
+        </w:rPr>
+        <w:t>omoću</w:t>
+      </w:r>
+      <w:r>
+        <w:rPr>
+          <w:rFonts w:ascii="Arial" w:hAnsi="Arial" w:cs="Arial"/>
+          <w:sz w:val="24"/>
+        </w:rPr>
+        <w:t xml:space="preserve"> web preglednika. Glavni cilj sustava </w:t>
+      </w:r>
+      <w:r>
+        <w:rPr>
+          <w:rFonts w:ascii="Arial" w:hAnsi="Arial" w:cs="Arial"/>
+          <w:sz w:val="24"/>
+        </w:rPr>
+        <w:t xml:space="preserve">je </w:t>
+      </w:r>
+      <w:r>
+        <w:rPr>
+          <w:rFonts w:ascii="Arial" w:eastAsiaTheme="minorEastAsia" w:hAnsi="Arial" w:cs="Arial"/>
+          <w:sz w:val="24"/>
+          <w:szCs w:val="24"/>
+        </w:rPr>
+        <w:t>omogućiti osnovne funkcije pregleda recepata, ocjenjivanje recepata, preuzimanje recepata, pretraživanje po kategorijama</w:t>
+      </w:r>
+      <w:r>
+        <w:rPr>
+          <w:rFonts w:ascii="Arial" w:eastAsiaTheme="minorEastAsia" w:hAnsi="Arial" w:cs="Arial"/>
+          <w:sz w:val="24"/>
+          <w:szCs w:val="24"/>
+        </w:rPr>
+        <w:t xml:space="preserve"> od strane korisnika te </w:t>
+      </w:r>
+      <w:r>
+        <w:rPr>
+          <w:rFonts w:ascii="Arial" w:eastAsiaTheme="minorEastAsia" w:hAnsi="Arial" w:cs="Arial"/>
+          <w:sz w:val="24"/>
+          <w:szCs w:val="24"/>
+        </w:rPr>
+        <w:t xml:space="preserve">dodavanje </w:t>
+      </w:r>
+      <w:r>
+        <w:rPr>
+          <w:rFonts w:ascii="Arial" w:eastAsiaTheme="minorEastAsia" w:hAnsi="Arial" w:cs="Arial"/>
+          <w:sz w:val="24"/>
+          <w:szCs w:val="24"/>
+        </w:rPr>
+        <w:t>recepata od strane administratora.</w:t>
       </w:r>
     </w:p>
     <w:p>
       <w:pPr>
         <w:spacing w:after="0" w:line="300" w:lineRule="auto"/>
         <w:rPr>
-          <w:rFonts w:ascii="Arial" w:hAnsi="Arial" w:cs="Arial"/>
-          <w:sz w:val="24"/>
+          <w:rFonts w:ascii="Arial" w:eastAsiaTheme="minorEastAsia" w:hAnsi="Arial" w:cs="Arial"/>
+          <w:sz w:val="24"/>
+          <w:szCs w:val="24"/>
         </w:rPr>
       </w:pPr>
     </w:p>
@@ -3951,6 +4002,50 @@
           <w:sz w:val="24"/>
         </w:rPr>
       </w:pPr>
+      <w:r>
+        <w:rPr>
+          <w:rFonts w:ascii="Arial" w:hAnsi="Arial" w:cs="Arial"/>
+          <w:sz w:val="24"/>
+        </w:rPr>
+        <w:t>Korisnik će se ulogirati i moći kreirati svoj profil uz pomoću kojeg će moći pregledavati i ocjenjivati recepte na aplikaciji.</w:t>
+      </w:r>
+      <w:r>
+        <w:rPr>
+          <w:rFonts w:ascii="Arial" w:hAnsi="Arial" w:cs="Arial"/>
+          <w:sz w:val="24"/>
+        </w:rPr>
+        <w:t xml:space="preserve"> </w:t>
+      </w:r>
+      <w:r>
+        <w:rPr>
+          <w:rFonts w:ascii="Arial" w:hAnsi="Arial" w:cs="Arial"/>
+          <w:sz w:val="24"/>
+        </w:rPr>
+        <w:t>Osim same pretrage korisnik će vidjeti recepte koje je prije označio kao favorit.</w:t>
+      </w:r>
+      <w:r>
+        <w:rPr>
+          <w:rFonts w:ascii="Arial" w:hAnsi="Arial" w:cs="Arial"/>
+          <w:sz w:val="24"/>
+        </w:rPr>
+        <w:t xml:space="preserve"> </w:t>
+      </w:r>
+      <w:r>
+        <w:rPr>
+          <w:rFonts w:ascii="Arial" w:eastAsiaTheme="minorEastAsia" w:hAnsi="Arial" w:cs="Arial"/>
+          <w:sz w:val="24"/>
+          <w:szCs w:val="24"/>
+        </w:rPr>
+        <w:t>Uz to aplikacija će na temelju statistike na početnoj stranici prikazati najpopularnije recepte</w:t>
+      </w:r>
+      <w:r>
+        <w:rPr>
+          <w:rFonts w:ascii="Arial" w:eastAsiaTheme="minorEastAsia" w:hAnsi="Arial" w:cs="Arial"/>
+          <w:sz w:val="24"/>
+          <w:szCs w:val="24"/>
+        </w:rPr>
+        <w:t>.</w:t>
+      </w:r>
     </w:p>
     <w:p>
       <w:pPr>
@@ -3965,21 +4060,14 @@
           <w:rFonts w:ascii="Arial" w:hAnsi="Arial" w:cs="Arial"/>
           <w:sz w:val="24"/>
         </w:rPr>
-        <w:t>Obraditi:</w:t>
-      </w:r>
-      <w:r>
-        <w:rPr>
-          <w:rFonts w:ascii="Arial" w:hAnsi="Arial" w:cs="Arial"/>
-          <w:sz w:val="24"/>
-        </w:rPr>
-        <w:br/>
-      </w:r>
-      <w:r>
-        <w:rPr>
-          <w:rFonts w:ascii="Arial" w:hAnsi="Arial" w:cs="Arial"/>
-          <w:sz w:val="24"/>
-        </w:rPr>
-        <w:t xml:space="preserve">koja je njegova svrha, </w:t>
+        <w:t>Administrator same web aplikacije dodaje recepte koji su vidljivi svim korisnicima.</w:t>
+      </w:r>
+      <w:r>
+        <w:rPr>
+          <w:rFonts w:ascii="Arial" w:hAnsi="Arial" w:cs="Arial"/>
+          <w:sz w:val="24"/>
+        </w:rPr>
+        <w:t xml:space="preserve"> </w:t>
       </w:r>
     </w:p>
     <w:p>
@@ -3990,45 +4078,58 @@
           <w:sz w:val="24"/>
         </w:rPr>
       </w:pPr>
-      <w:r>
-        <w:rPr>
-          <w:rFonts w:ascii="Arial" w:hAnsi="Arial" w:cs="Arial"/>
-          <w:sz w:val="24"/>
-        </w:rPr>
-        <w:t xml:space="preserve">što bi trebao raditi, </w:t>
-      </w:r>
     </w:p>
     <w:p>
       <w:pPr>
         <w:spacing w:after="0" w:line="300" w:lineRule="auto"/>
         <w:rPr>
-          <w:rFonts w:ascii="Arial" w:hAnsi="Arial" w:cs="Arial"/>
-          <w:sz w:val="24"/>
-        </w:rPr>
-      </w:pPr>
-      <w:r>
-        <w:rPr>
-          <w:rFonts w:ascii="Arial" w:hAnsi="Arial" w:cs="Arial"/>
-          <w:sz w:val="24"/>
-        </w:rPr>
-        <w:t xml:space="preserve">koje su funkcionalnosti potrebne, </w:t>
+          <w:rFonts w:ascii="Arial" w:eastAsiaTheme="minorEastAsia" w:hAnsi="Arial" w:cs="Arial"/>
+          <w:sz w:val="24"/>
+          <w:szCs w:val="24"/>
+        </w:rPr>
+      </w:pPr>
+      <w:r>
+        <w:rPr>
+          <w:rFonts w:ascii="Arial" w:eastAsiaTheme="minorEastAsia" w:hAnsi="Arial" w:cs="Arial"/>
+          <w:sz w:val="24"/>
+          <w:szCs w:val="24"/>
+        </w:rPr>
+        <w:t>A</w:t>
+      </w:r>
+      <w:r>
+        <w:rPr>
+          <w:rFonts w:ascii="Arial" w:eastAsiaTheme="minorEastAsia" w:hAnsi="Arial" w:cs="Arial"/>
+          <w:sz w:val="24"/>
+          <w:szCs w:val="24"/>
+        </w:rPr>
+        <w:t xml:space="preserve">plikacija (informatički sustav) će sadržati neke bitne funkcionalnosti potrebne za realizaciju </w:t>
+      </w:r>
+      <w:r>
+        <w:rPr>
+          <w:rFonts w:ascii="Arial" w:eastAsiaTheme="minorEastAsia" w:hAnsi="Arial" w:cs="Arial"/>
+          <w:sz w:val="24"/>
+          <w:szCs w:val="24"/>
+        </w:rPr>
+        <w:t>online knjige recepata</w:t>
+      </w:r>
+      <w:r>
+        <w:rPr>
+          <w:rFonts w:ascii="Arial" w:eastAsiaTheme="minorEastAsia" w:hAnsi="Arial" w:cs="Arial"/>
+          <w:sz w:val="24"/>
+          <w:szCs w:val="24"/>
+        </w:rPr>
+        <w:t>.</w:t>
       </w:r>
     </w:p>
     <w:p>
       <w:pPr>
         <w:spacing w:after="0" w:line="300" w:lineRule="auto"/>
         <w:rPr>
-          <w:rFonts w:ascii="Arial" w:hAnsi="Arial" w:cs="Arial"/>
-          <w:sz w:val="24"/>
-        </w:rPr>
-      </w:pPr>
-      <w:r>
-        <w:rPr>
-          <w:rFonts w:ascii="Arial" w:hAnsi="Arial" w:cs="Arial"/>
-          <w:sz w:val="24"/>
-        </w:rPr>
-        <w:t>koji se poslovni ciljevi njime ostvaruju ili kako se uklapa u poslovni model naručitelja.</w:t>
-      </w:r>
+          <w:rFonts w:ascii="Arial" w:eastAsiaTheme="minorEastAsia" w:hAnsi="Arial" w:cs="Arial"/>
+          <w:sz w:val="24"/>
+          <w:szCs w:val="24"/>
+        </w:rPr>
+      </w:pPr>
     </w:p>
     <w:p>
       <w:pPr>
@@ -4038,6 +4139,50 @@
           <w:sz w:val="24"/>
         </w:rPr>
       </w:pPr>
+      <w:r>
+        <w:rPr>
+          <w:rFonts w:ascii="Arial" w:hAnsi="Arial" w:cs="Arial"/>
+          <w:sz w:val="24"/>
+        </w:rPr>
+        <w:t xml:space="preserve">Sistem registracije omogućava izradu novog korisničkog računa, dok login sistem omogućava pristup tom računu. Korisnici imaju pristup sustavu pretrage recepta po ključnim riječima. Administrator sustava može dodavati, brisati i ažurirati popis recepata (vršiti CRUD operacije). Svaki </w:t>
+      </w:r>
+      <w:r>
+        <w:rPr>
+          <w:rFonts w:ascii="Arial" w:hAnsi="Arial" w:cs="Arial"/>
+          <w:sz w:val="24"/>
+        </w:rPr>
+        <w:t>korisnik</w:t>
+      </w:r>
+      <w:r>
+        <w:rPr>
+          <w:rFonts w:ascii="Arial" w:hAnsi="Arial" w:cs="Arial"/>
+          <w:sz w:val="24"/>
+        </w:rPr>
+        <w:t xml:space="preserve"> ima mogućnos</w:t>
+      </w:r>
+      <w:r>
+        <w:rPr>
+          <w:rFonts w:ascii="Arial" w:hAnsi="Arial" w:cs="Arial"/>
+          <w:sz w:val="24"/>
+        </w:rPr>
+        <w:t xml:space="preserve">t dodavati recepte u favorite te pregledavati tu listu, dok se na početnoj stranici prikazuju najpopularniji recepti koji se rangiraju po broju favorita. Aplikacija daje i mogućnost preuzimanja recepata na vlastiti uređaj te pretvorbu mjernih jedinica u receptima na željeni sustav (kg u lb i obrnuto). Svakim odabirom recepta se otvara njegov detaljan prikaz. Na posljetku, aplikacija </w:t>
+      </w:r>
+      <w:proofErr w:type="spellStart"/>
+      <w:r>
+        <w:rPr>
+          <w:rFonts w:ascii="Arial" w:hAnsi="Arial" w:cs="Arial"/>
+          <w:sz w:val="24"/>
+        </w:rPr>
+        <w:t>responzivno</w:t>
+      </w:r>
+      <w:proofErr w:type="spellEnd"/>
+      <w:r>
+        <w:rPr>
+          <w:rFonts w:ascii="Arial" w:hAnsi="Arial" w:cs="Arial"/>
+          <w:sz w:val="24"/>
+        </w:rPr>
+        <w:t xml:space="preserve"> prikazuje sadržaj ovisno o veličini ekrana.</w:t>
+      </w:r>
     </w:p>
     <w:p>
       <w:pPr>
@@ -4048,14 +4193,6 @@
           <w:highlight w:val="cyan"/>
         </w:rPr>
       </w:pPr>
-      <w:r>
-        <w:rPr>
-          <w:rFonts w:ascii="Arial" w:hAnsi="Arial" w:cs="Arial"/>
-          <w:sz w:val="24"/>
-          <w:highlight w:val="cyan"/>
-        </w:rPr>
-        <w:t>Ovdje napisati kratki opis projekta u obliku korisničkih zahtjeva prirodnim jezikom, prema onome kako bi to korisnik ili naručitelj naveo: koja je njegova svrha, što bi trebao raditi, koje su funkcionalnosti potrebne, koji se poslovni ciljevi njime ostvaruju ili kako se uklapa u poslovni model naručitelja</w:t>
-      </w:r>
       <w:r>
         <w:rPr>
           <w:rFonts w:ascii="Arial" w:hAnsi="Arial" w:cs="Arial"/>
@@ -4087,6 +4224,11 @@
     </w:p>
     <w:p>
       <w:pPr>
+        <w:pStyle w:val="Odlomakpopisa"/>
+        <w:numPr>
+          <w:ilvl w:val="0"/>
+          <w:numId w:val="13"/>
+        </w:numPr>
         <w:spacing w:after="160" w:line="300" w:lineRule="auto"/>
         <w:jc w:val="both"/>
         <w:rPr>
@@ -4098,9 +4240,318 @@
         <w:rPr>
           <w:rFonts w:ascii="Arial" w:hAnsi="Arial" w:cs="Arial"/>
           <w:sz w:val="24"/>
-          <w:highlight w:val="cyan"/>
-        </w:rPr>
-        <w:t>Ovdje treba navesti popis rječnik svih tehničkih pojmova ili poslovnih pojmova iz domene primjene programskog proizvoda koji se izgrađuje. Svaki pojam treba ukratko pojasniti. Tu ne treba pretpostavljati koliko prethodno znanje tehnologije ili poslovnog procesa onaj koji čita već posjeduje nego treba navesti sve pojmove koji bi olakšali čitanje nekome koji nema nikakvo predznanje o tehnologijama izvedbe i domeni primjene.</w:t>
+        </w:rPr>
+        <w:t xml:space="preserve">Internetski/ Web preglednik - </w:t>
+      </w:r>
+      <w:r>
+        <w:rPr>
+          <w:rFonts w:ascii="Arial" w:hAnsi="Arial" w:cs="Arial"/>
+          <w:sz w:val="24"/>
+        </w:rPr>
+        <w:t>je program koji korisniku omogućuje pregled web-stranica i multimedijalnih sadržaja vezanih uz njih.</w:t>
+      </w:r>
+    </w:p>
+    <w:p>
+      <w:pPr>
+        <w:pStyle w:val="Odlomakpopisa"/>
+        <w:numPr>
+          <w:ilvl w:val="0"/>
+          <w:numId w:val="13"/>
+        </w:numPr>
+        <w:spacing w:after="160" w:line="300" w:lineRule="auto"/>
+        <w:jc w:val="both"/>
+        <w:rPr>
+          <w:rFonts w:ascii="Arial" w:hAnsi="Arial" w:cs="Arial"/>
+          <w:sz w:val="24"/>
+        </w:rPr>
+      </w:pPr>
+      <w:r>
+        <w:rPr>
+          <w:rFonts w:ascii="Arial" w:hAnsi="Arial" w:cs="Arial"/>
+          <w:sz w:val="24"/>
+        </w:rPr>
+        <w:t xml:space="preserve">Aplikacija - </w:t>
+      </w:r>
+      <w:r>
+        <w:rPr>
+          <w:rFonts w:ascii="Arial" w:hAnsi="Arial" w:cs="Arial"/>
+          <w:sz w:val="24"/>
+        </w:rPr>
+        <w:t>računalni je program dizajniran za pomoć korisnicima da bi izvršavali jedan ili više određenih zadataka</w:t>
+      </w:r>
+      <w:r>
+        <w:rPr>
+          <w:rFonts w:ascii="Arial" w:hAnsi="Arial" w:cs="Arial"/>
+          <w:sz w:val="24"/>
+        </w:rPr>
+        <w:t>.</w:t>
+      </w:r>
+    </w:p>
+    <w:p>
+      <w:pPr>
+        <w:pStyle w:val="Odlomakpopisa"/>
+        <w:numPr>
+          <w:ilvl w:val="0"/>
+          <w:numId w:val="13"/>
+        </w:numPr>
+        <w:spacing w:after="160" w:line="300" w:lineRule="auto"/>
+        <w:jc w:val="both"/>
+        <w:rPr>
+          <w:rFonts w:ascii="Arial" w:hAnsi="Arial" w:cs="Arial"/>
+          <w:sz w:val="24"/>
+        </w:rPr>
+      </w:pPr>
+      <w:r>
+        <w:rPr>
+          <w:rFonts w:ascii="Arial" w:hAnsi="Arial" w:cs="Arial"/>
+          <w:sz w:val="24"/>
+        </w:rPr>
+        <w:t xml:space="preserve">Korisnički račun - </w:t>
+      </w:r>
+      <w:r>
+        <w:rPr>
+          <w:rFonts w:ascii="Arial" w:hAnsi="Arial" w:cs="Arial"/>
+          <w:sz w:val="24"/>
+        </w:rPr>
+        <w:t>osobni račun korisnika koji mu omogućuje da se koristi određenom uslugom</w:t>
+      </w:r>
+      <w:r>
+        <w:rPr>
+          <w:rFonts w:ascii="Arial" w:hAnsi="Arial" w:cs="Arial"/>
+          <w:sz w:val="24"/>
+        </w:rPr>
+        <w:t>.</w:t>
+      </w:r>
+    </w:p>
+    <w:p>
+      <w:pPr>
+        <w:pStyle w:val="Odlomakpopisa"/>
+        <w:numPr>
+          <w:ilvl w:val="0"/>
+          <w:numId w:val="13"/>
+        </w:numPr>
+        <w:spacing w:after="160" w:line="300" w:lineRule="auto"/>
+        <w:jc w:val="both"/>
+        <w:rPr>
+          <w:rFonts w:ascii="Arial" w:hAnsi="Arial" w:cs="Arial"/>
+          <w:sz w:val="24"/>
+        </w:rPr>
+      </w:pPr>
+      <w:r>
+        <w:rPr>
+          <w:rFonts w:ascii="Arial" w:hAnsi="Arial" w:cs="Arial"/>
+          <w:sz w:val="24"/>
+        </w:rPr>
+        <w:t>Ključna riječ - j</w:t>
+      </w:r>
+      <w:r>
+        <w:rPr>
+          <w:rFonts w:ascii="Arial" w:hAnsi="Arial" w:cs="Arial"/>
+          <w:sz w:val="24"/>
+        </w:rPr>
+        <w:t>edna riječ ili skup riječi (fraza) za koje želimo biti pronađeni pri pretraživanju na internetu, one govore o sadržaju koji se na web stranici nalazi.</w:t>
+      </w:r>
+    </w:p>
+    <w:p>
+      <w:pPr>
+        <w:pStyle w:val="Odlomakpopisa"/>
+        <w:numPr>
+          <w:ilvl w:val="0"/>
+          <w:numId w:val="13"/>
+        </w:numPr>
+        <w:spacing w:after="160" w:line="300" w:lineRule="auto"/>
+        <w:jc w:val="both"/>
+        <w:rPr>
+          <w:rFonts w:ascii="Arial" w:hAnsi="Arial" w:cs="Arial"/>
+          <w:sz w:val="24"/>
+        </w:rPr>
+      </w:pPr>
+      <w:r>
+        <w:rPr>
+          <w:rFonts w:ascii="Arial" w:hAnsi="Arial" w:cs="Arial"/>
+          <w:sz w:val="24"/>
+        </w:rPr>
+        <w:t>CRUD operacije - s</w:t>
+      </w:r>
+      <w:r>
+        <w:rPr>
+          <w:rFonts w:ascii="Arial" w:hAnsi="Arial" w:cs="Arial"/>
+          <w:sz w:val="24"/>
+        </w:rPr>
+        <w:t>tvaranje, čitanje, ažuriranje i brisanje</w:t>
+      </w:r>
+      <w:r>
+        <w:rPr>
+          <w:rFonts w:ascii="Arial" w:hAnsi="Arial" w:cs="Arial"/>
+          <w:sz w:val="24"/>
+        </w:rPr>
+        <w:t>;</w:t>
+      </w:r>
+      <w:r>
+        <w:rPr>
+          <w:rFonts w:ascii="Arial" w:hAnsi="Arial" w:cs="Arial"/>
+          <w:sz w:val="24"/>
+        </w:rPr>
+        <w:t xml:space="preserve"> </w:t>
+      </w:r>
+      <w:r>
+        <w:rPr>
+          <w:rFonts w:ascii="Arial" w:hAnsi="Arial" w:cs="Arial"/>
+          <w:sz w:val="24"/>
+        </w:rPr>
+        <w:t xml:space="preserve">četiri su </w:t>
+      </w:r>
+      <w:r>
+        <w:rPr>
+          <w:rFonts w:ascii="Arial" w:hAnsi="Arial" w:cs="Arial"/>
+          <w:sz w:val="24"/>
+        </w:rPr>
+        <w:t xml:space="preserve">osnovne operacije </w:t>
+      </w:r>
+      <w:r>
+        <w:rPr>
+          <w:rFonts w:ascii="Arial" w:hAnsi="Arial" w:cs="Arial"/>
+          <w:sz w:val="24"/>
+        </w:rPr>
+        <w:t>za manipulaciju/upravljanje podatcima.</w:t>
+      </w:r>
+    </w:p>
+    <w:p>
+      <w:pPr>
+        <w:pStyle w:val="Odlomakpopisa"/>
+        <w:numPr>
+          <w:ilvl w:val="0"/>
+          <w:numId w:val="13"/>
+        </w:numPr>
+        <w:spacing w:after="160" w:line="300" w:lineRule="auto"/>
+        <w:jc w:val="both"/>
+        <w:rPr>
+          <w:rFonts w:ascii="Arial" w:hAnsi="Arial" w:cs="Arial"/>
+          <w:sz w:val="24"/>
+        </w:rPr>
+      </w:pPr>
+      <w:r>
+        <w:rPr>
+          <w:rFonts w:ascii="Arial" w:hAnsi="Arial" w:cs="Arial"/>
+          <w:sz w:val="24"/>
+        </w:rPr>
+        <w:t>Početna stranica - uvodna stranica</w:t>
+      </w:r>
+      <w:r>
+        <w:rPr>
+          <w:rFonts w:ascii="Arial" w:hAnsi="Arial" w:cs="Arial"/>
+          <w:sz w:val="24"/>
+        </w:rPr>
+        <w:t xml:space="preserve"> web </w:t>
+      </w:r>
+      <w:r>
+        <w:rPr>
+          <w:rFonts w:ascii="Arial" w:hAnsi="Arial" w:cs="Arial"/>
+          <w:sz w:val="24"/>
+        </w:rPr>
+        <w:t>mjesta</w:t>
+      </w:r>
+      <w:r>
+        <w:rPr>
+          <w:rFonts w:ascii="Arial" w:hAnsi="Arial" w:cs="Arial"/>
+          <w:sz w:val="24"/>
+        </w:rPr>
+        <w:t>, obično služ</w:t>
+      </w:r>
+      <w:r>
+        <w:rPr>
+          <w:rFonts w:ascii="Arial" w:hAnsi="Arial" w:cs="Arial"/>
+          <w:sz w:val="24"/>
+        </w:rPr>
+        <w:t>i</w:t>
+      </w:r>
+      <w:r>
+        <w:rPr>
+          <w:rFonts w:ascii="Arial" w:hAnsi="Arial" w:cs="Arial"/>
+          <w:sz w:val="24"/>
+        </w:rPr>
+        <w:t xml:space="preserve"> kao sadržajna stranica</w:t>
+      </w:r>
+      <w:r>
+        <w:rPr>
+          <w:rFonts w:ascii="Arial" w:hAnsi="Arial" w:cs="Arial"/>
+          <w:sz w:val="24"/>
+        </w:rPr>
+        <w:t xml:space="preserve"> za važne </w:t>
+      </w:r>
+      <w:r>
+        <w:rPr>
+          <w:rFonts w:ascii="Arial" w:hAnsi="Arial" w:cs="Arial"/>
+          <w:sz w:val="24"/>
+        </w:rPr>
+        <w:t>informacije ili istaknute proizvode.</w:t>
+      </w:r>
+    </w:p>
+    <w:p>
+      <w:pPr>
+        <w:pStyle w:val="Odlomakpopisa"/>
+        <w:numPr>
+          <w:ilvl w:val="0"/>
+          <w:numId w:val="13"/>
+        </w:numPr>
+        <w:spacing w:after="160" w:line="300" w:lineRule="auto"/>
+        <w:jc w:val="both"/>
+        <w:rPr>
+          <w:rFonts w:ascii="Arial" w:hAnsi="Arial" w:cs="Arial"/>
+          <w:sz w:val="24"/>
+        </w:rPr>
+      </w:pPr>
+      <w:r>
+        <w:rPr>
+          <w:rFonts w:ascii="Arial" w:hAnsi="Arial" w:cs="Arial"/>
+          <w:sz w:val="24"/>
+        </w:rPr>
+        <w:t xml:space="preserve">Preuzimanje - </w:t>
+      </w:r>
+      <w:r>
+        <w:rPr>
+          <w:rFonts w:ascii="Arial" w:hAnsi="Arial" w:cs="Arial"/>
+          <w:sz w:val="24"/>
+        </w:rPr>
+        <w:t>proces preuzimanja datoteke, informacija ili sadržaja s interneta ili nekog drugog izvora na lokalno računalo ili uređaj.</w:t>
+      </w:r>
+    </w:p>
+    <w:p>
+      <w:pPr>
+        <w:pStyle w:val="Odlomakpopisa"/>
+        <w:numPr>
+          <w:ilvl w:val="0"/>
+          <w:numId w:val="13"/>
+        </w:numPr>
+        <w:spacing w:after="160" w:line="300" w:lineRule="auto"/>
+        <w:jc w:val="both"/>
+        <w:rPr>
+          <w:rFonts w:ascii="Arial" w:hAnsi="Arial" w:cs="Arial"/>
+          <w:sz w:val="24"/>
+        </w:rPr>
+      </w:pPr>
+      <w:proofErr w:type="spellStart"/>
+      <w:r>
+        <w:rPr>
+          <w:rFonts w:ascii="Arial" w:hAnsi="Arial" w:cs="Arial"/>
+          <w:sz w:val="24"/>
+        </w:rPr>
+        <w:t>Responzivnost</w:t>
+      </w:r>
+      <w:proofErr w:type="spellEnd"/>
+      <w:r>
+        <w:rPr>
+          <w:rFonts w:ascii="Arial" w:hAnsi="Arial" w:cs="Arial"/>
+          <w:sz w:val="24"/>
+        </w:rPr>
+        <w:t xml:space="preserve"> - </w:t>
+      </w:r>
+      <w:r>
+        <w:rPr>
+          <w:rFonts w:ascii="Arial" w:hAnsi="Arial" w:cs="Arial"/>
+          <w:sz w:val="24"/>
+        </w:rPr>
+        <w:t>sposobnost web stranice ili aplikacije da se prilagodi različitim uređajima i veličinama zaslona.</w:t>
       </w:r>
     </w:p>
     <w:p>
@@ -14959,7 +15410,7 @@
             <w:rPr>
               <w:noProof/>
             </w:rPr>
-            <w:t>7.3.2024.</w:t>
+            <w:t>8.3.2024.</w:t>
           </w:r>
           <w:r>
             <w:fldChar w:fldCharType="end"/>
@@ -14977,18 +15428,6 @@
               <w:noProof/>
             </w:rPr>
           </w:pPr>
-          <w:r>
-            <w:rPr>
-              <w:noProof/>
-            </w:rPr>
-            <w:t>Grupa3 Tim3</w:t>
-          </w:r>
-          <w:r>
-            <w:rPr>
-              <w:noProof/>
-            </w:rPr>
-            <w:t xml:space="preserve"> -</w:t>
-          </w:r>
           <w:r>
             <w:rPr>
               <w:noProof/>
@@ -15017,7 +15456,7 @@
             <w:rPr>
               <w:noProof/>
             </w:rPr>
-            <w:t>3G3</w:t>
+            <w:t>12</w:t>
           </w:r>
           <w:r>
             <w:rPr>
@@ -15838,6 +16277,119 @@
     </w:lvl>
   </w:abstractNum>
   <w:abstractNum w:abstractNumId="5" w15:restartNumberingAfterBreak="0">
+    <w:nsid w:val="33E63D23"/>
+    <w:multiLevelType w:val="hybridMultilevel"/>
+    <w:tmpl w:val="5500410C"/>
+    <w:lvl w:ilvl="0" w:tplc="08090001">
+      <w:start w:val="1"/>
+      <w:numFmt w:val="bullet"/>
+      <w:lvlText w:val=""/>
+      <w:lvlJc w:val="left"/>
+      <w:pPr>
+        <w:ind w:left="720" w:hanging="360"/>
+      </w:pPr>
+      <w:rPr>
+        <w:rFonts w:ascii="Symbol" w:hAnsi="Symbol" w:hint="default"/>
+      </w:rPr>
+    </w:lvl>
+    <w:lvl w:ilvl="1" w:tplc="08090003" w:tentative="1">
+      <w:start w:val="1"/>
+      <w:numFmt w:val="bullet"/>
+      <w:lvlText w:val="o"/>
+      <w:lvlJc w:val="left"/>
+      <w:pPr>
+        <w:ind w:left="1440" w:hanging="360"/>
+      </w:pPr>
+      <w:rPr>
+        <w:rFonts w:ascii="Courier New" w:hAnsi="Courier New" w:cs="Courier New" w:hint="default"/>
+      </w:rPr>
+    </w:lvl>
+    <w:lvl w:ilvl="2" w:tplc="08090005" w:tentative="1">
+      <w:start w:val="1"/>
+      <w:numFmt w:val="bullet"/>
+      <w:lvlText w:val=""/>
+      <w:lvlJc w:val="left"/>
+      <w:pPr>
+        <w:ind w:left="2160" w:hanging="360"/>
+      </w:pPr>
+      <w:rPr>
+        <w:rFonts w:ascii="Wingdings" w:hAnsi="Wingdings" w:hint="default"/>
+      </w:rPr>
+    </w:lvl>
+    <w:lvl w:ilvl="3" w:tplc="08090001" w:tentative="1">
+      <w:start w:val="1"/>
+      <w:numFmt w:val="bullet"/>
+      <w:lvlText w:val=""/>
+      <w:lvlJc w:val="left"/>
+      <w:pPr>
+        <w:ind w:left="2880" w:hanging="360"/>
+      </w:pPr>
+      <w:rPr>
+        <w:rFonts w:ascii="Symbol" w:hAnsi="Symbol" w:hint="default"/>
+      </w:rPr>
+    </w:lvl>
+    <w:lvl w:ilvl="4" w:tplc="08090003" w:tentative="1">
+      <w:start w:val="1"/>
+      <w:numFmt w:val="bullet"/>
+      <w:lvlText w:val="o"/>
+      <w:lvlJc w:val="left"/>
+      <w:pPr>
+        <w:ind w:left="3600" w:hanging="360"/>
+      </w:pPr>
+      <w:rPr>
+        <w:rFonts w:ascii="Courier New" w:hAnsi="Courier New" w:cs="Courier New" w:hint="default"/>
+      </w:rPr>
+    </w:lvl>
+    <w:lvl w:ilvl="5" w:tplc="08090005" w:tentative="1">
+      <w:start w:val="1"/>
+      <w:numFmt w:val="bullet"/>
+      <w:lvlText w:val=""/>
+      <w:lvlJc w:val="left"/>
+      <w:pPr>
+        <w:ind w:left="4320" w:hanging="360"/>
+      </w:pPr>
+      <w:rPr>
+        <w:rFonts w:ascii="Wingdings" w:hAnsi="Wingdings" w:hint="default"/>
+      </w:rPr>
+    </w:lvl>
+    <w:lvl w:ilvl="6" w:tplc="08090001" w:tentative="1">
+      <w:start w:val="1"/>
+      <w:numFmt w:val="bullet"/>
+      <w:lvlText w:val=""/>
+      <w:lvlJc w:val="left"/>
+      <w:pPr>
+        <w:ind w:left="5040" w:hanging="360"/>
+      </w:pPr>
+      <w:rPr>
+        <w:rFonts w:ascii="Symbol" w:hAnsi="Symbol" w:hint="default"/>
+      </w:rPr>
+    </w:lvl>
+    <w:lvl w:ilvl="7" w:tplc="08090003" w:tentative="1">
+      <w:start w:val="1"/>
+      <w:numFmt w:val="bullet"/>
+      <w:lvlText w:val="o"/>
+      <w:lvlJc w:val="left"/>
+      <w:pPr>
+        <w:ind w:left="5760" w:hanging="360"/>
+      </w:pPr>
+      <w:rPr>
+        <w:rFonts w:ascii="Courier New" w:hAnsi="Courier New" w:cs="Courier New" w:hint="default"/>
+      </w:rPr>
+    </w:lvl>
+    <w:lvl w:ilvl="8" w:tplc="08090005" w:tentative="1">
+      <w:start w:val="1"/>
+      <w:numFmt w:val="bullet"/>
+      <w:lvlText w:val=""/>
+      <w:lvlJc w:val="left"/>
+      <w:pPr>
+        <w:ind w:left="6480" w:hanging="360"/>
+      </w:pPr>
+      <w:rPr>
+        <w:rFonts w:ascii="Wingdings" w:hAnsi="Wingdings" w:hint="default"/>
+      </w:rPr>
+    </w:lvl>
+  </w:abstractNum>
+  <w:abstractNum w:abstractNumId="6" w15:restartNumberingAfterBreak="0">
     <w:nsid w:val="374C0D5F"/>
     <w:multiLevelType w:val="hybridMultilevel"/>
     <w:tmpl w:val="FF925110"/>
@@ -15950,7 +16502,7 @@
       </w:rPr>
     </w:lvl>
   </w:abstractNum>
-  <w:abstractNum w:abstractNumId="6" w15:restartNumberingAfterBreak="0">
+  <w:abstractNum w:abstractNumId="7" w15:restartNumberingAfterBreak="0">
     <w:nsid w:val="3AB2707E"/>
     <w:multiLevelType w:val="hybridMultilevel"/>
     <w:tmpl w:val="A718D72C"/>
@@ -16063,7 +16615,7 @@
       </w:rPr>
     </w:lvl>
   </w:abstractNum>
-  <w:abstractNum w:abstractNumId="7" w15:restartNumberingAfterBreak="0">
+  <w:abstractNum w:abstractNumId="8" w15:restartNumberingAfterBreak="0">
     <w:nsid w:val="4990553B"/>
     <w:multiLevelType w:val="hybridMultilevel"/>
     <w:tmpl w:val="E884C1D8"/>
@@ -16176,7 +16728,7 @@
       </w:rPr>
     </w:lvl>
   </w:abstractNum>
-  <w:abstractNum w:abstractNumId="8" w15:restartNumberingAfterBreak="0">
+  <w:abstractNum w:abstractNumId="9" w15:restartNumberingAfterBreak="0">
     <w:nsid w:val="517D6417"/>
     <w:multiLevelType w:val="multilevel"/>
     <w:tmpl w:val="24A407C8"/>
@@ -16289,7 +16841,7 @@
       </w:pPr>
     </w:lvl>
   </w:abstractNum>
-  <w:abstractNum w:abstractNumId="9" w15:restartNumberingAfterBreak="0">
+  <w:abstractNum w:abstractNumId="10" w15:restartNumberingAfterBreak="0">
     <w:nsid w:val="54AE5AE2"/>
     <w:multiLevelType w:val="hybridMultilevel"/>
     <w:tmpl w:val="C2F4C0BA"/>
@@ -16402,7 +16954,7 @@
       </w:rPr>
     </w:lvl>
   </w:abstractNum>
-  <w:abstractNum w:abstractNumId="10" w15:restartNumberingAfterBreak="0">
+  <w:abstractNum w:abstractNumId="11" w15:restartNumberingAfterBreak="0">
     <w:nsid w:val="64AC6F47"/>
     <w:multiLevelType w:val="multilevel"/>
     <w:tmpl w:val="ABEE4550"/>
@@ -16497,7 +17049,7 @@
       </w:pPr>
     </w:lvl>
   </w:abstractNum>
-  <w:abstractNum w:abstractNumId="11" w15:restartNumberingAfterBreak="0">
+  <w:abstractNum w:abstractNumId="12" w15:restartNumberingAfterBreak="0">
     <w:nsid w:val="7A044418"/>
     <w:multiLevelType w:val="hybridMultilevel"/>
     <w:tmpl w:val="0AE416DC"/>
@@ -16611,19 +17163,19 @@
     </w:lvl>
   </w:abstractNum>
   <w:num w:numId="1" w16cid:durableId="1116757316">
-    <w:abstractNumId w:val="10"/>
+    <w:abstractNumId w:val="11"/>
   </w:num>
   <w:num w:numId="2" w16cid:durableId="2073186470">
-    <w:abstractNumId w:val="5"/>
+    <w:abstractNumId w:val="6"/>
   </w:num>
   <w:num w:numId="3" w16cid:durableId="893348009">
     <w:abstractNumId w:val="3"/>
   </w:num>
   <w:num w:numId="4" w16cid:durableId="1814983699">
-    <w:abstractNumId w:val="6"/>
+    <w:abstractNumId w:val="7"/>
   </w:num>
   <w:num w:numId="5" w16cid:durableId="843471008">
-    <w:abstractNumId w:val="11"/>
+    <w:abstractNumId w:val="12"/>
   </w:num>
   <w:num w:numId="6" w16cid:durableId="910578098">
     <w:abstractNumId w:val="1"/>
@@ -16632,10 +17184,10 @@
     <w:abstractNumId w:val="4"/>
   </w:num>
   <w:num w:numId="8" w16cid:durableId="1321228944">
-    <w:abstractNumId w:val="9"/>
+    <w:abstractNumId w:val="10"/>
   </w:num>
   <w:num w:numId="9" w16cid:durableId="115953694">
-    <w:abstractNumId w:val="8"/>
+    <w:abstractNumId w:val="9"/>
     <w:lvlOverride w:ilvl="0">
       <w:startOverride w:val="1"/>
     </w:lvlOverride>
@@ -16665,13 +17217,16 @@
     </w:lvlOverride>
   </w:num>
   <w:num w:numId="10" w16cid:durableId="456530216">
-    <w:abstractNumId w:val="7"/>
+    <w:abstractNumId w:val="8"/>
   </w:num>
   <w:num w:numId="11" w16cid:durableId="2083335583">
     <w:abstractNumId w:val="2"/>
   </w:num>
   <w:num w:numId="12" w16cid:durableId="1702245265">
     <w:abstractNumId w:val="0"/>
+  </w:num>
+  <w:num w:numId="13" w16cid:durableId="770053302">
+    <w:abstractNumId w:val="5"/>
   </w:num>
   <w:numIdMacAtCleanup w:val="7"/>
 </w:numbering>
@@ -18556,7 +19111,12 @@
 </file>
 
 <file path=customXml/item1.xml><?xml version="1.0" encoding="utf-8"?>
-<b:Sources xmlns:b="http://schemas.openxmlformats.org/officeDocument/2006/bibliography" xmlns="http://schemas.openxmlformats.org/officeDocument/2006/bibliography" SelectedStyle="\APA.XSL" StyleName="APA"/>
+<?mso-contentType ?>
+<FormTemplates xmlns="http://schemas.microsoft.com/sharepoint/v3/contenttype/forms">
+  <Display>DocumentLibraryForm</Display>
+  <Edit>DocumentLibraryForm</Edit>
+  <New>DocumentLibraryForm</New>
+</FormTemplates>
 </file>
 
 <file path=customXml/item2.xml><?xml version="1.0" encoding="utf-8"?>
@@ -18566,12 +19126,7 @@
 </file>
 
 <file path=customXml/item3.xml><?xml version="1.0" encoding="utf-8"?>
-<?mso-contentType ?>
-<FormTemplates xmlns="http://schemas.microsoft.com/sharepoint/v3/contenttype/forms">
-  <Display>DocumentLibraryForm</Display>
-  <Edit>DocumentLibraryForm</Edit>
-  <New>DocumentLibraryForm</New>
-</FormTemplates>
+<b:Sources xmlns:b="http://schemas.openxmlformats.org/officeDocument/2006/bibliography" xmlns="http://schemas.openxmlformats.org/officeDocument/2006/bibliography" SelectedStyle="\APA.XSL" StyleName="APA"/>
 </file>
 
 <file path=customXml/item4.xml><?xml version="1.0" encoding="utf-8"?>
@@ -18746,9 +19301,9 @@
 </file>
 
 <file path=customXml/itemProps1.xml><?xml version="1.0" encoding="utf-8"?>
-<ds:datastoreItem xmlns:ds="http://schemas.openxmlformats.org/officeDocument/2006/customXml" ds:itemID="{D41A1448-2F77-4F85-8A90-0770C63378A4}">
+<ds:datastoreItem xmlns:ds="http://schemas.openxmlformats.org/officeDocument/2006/customXml" ds:itemID="{464A5D71-8ACC-47C7-8448-B672723A7A8C}">
   <ds:schemaRefs>
-    <ds:schemaRef ds:uri="http://schemas.openxmlformats.org/officeDocument/2006/bibliography"/>
+    <ds:schemaRef ds:uri="http://schemas.microsoft.com/sharepoint/v3/contenttype/forms"/>
   </ds:schemaRefs>
 </ds:datastoreItem>
 </file>
@@ -18763,9 +19318,9 @@
 </file>
 
 <file path=customXml/itemProps3.xml><?xml version="1.0" encoding="utf-8"?>
-<ds:datastoreItem xmlns:ds="http://schemas.openxmlformats.org/officeDocument/2006/customXml" ds:itemID="{464A5D71-8ACC-47C7-8448-B672723A7A8C}">
+<ds:datastoreItem xmlns:ds="http://schemas.openxmlformats.org/officeDocument/2006/customXml" ds:itemID="{D41A1448-2F77-4F85-8A90-0770C63378A4}">
   <ds:schemaRefs>
-    <ds:schemaRef ds:uri="http://schemas.microsoft.com/sharepoint/v3/contenttype/forms"/>
+    <ds:schemaRef ds:uri="http://schemas.openxmlformats.org/officeDocument/2006/bibliography"/>
   </ds:schemaRefs>
 </ds:datastoreItem>
 </file>

</xml_diff>